<commit_message>
short story and poem, remove update
</commit_message>
<xml_diff>
--- a/posts/aod.docx
+++ b/posts/aod.docx
@@ -24,6 +24,11 @@
     </w:p>
     <w:p>
       <w:r>
+        <w:t>tags: “short story”</w:t>
+      </w:r>
+    </w:p>
+    <w:p>
+      <w:r>
         <w:t>---</w:t>
       </w:r>
     </w:p>
@@ -31,25 +36,13 @@
     <w:p>
       <w:r>
         <w:tab/>
-        <w:t xml:space="preserve">I was running through a beautiful forest, lit up by the glow of a classic sunrise on the horizon. A pink cat running alongside me, almost following, but staying enough ahead at </w:t>
-      </w:r>
-      <w:r>
-        <w:t>times</w:t>
-      </w:r>
-      <w:r>
-        <w:t xml:space="preserve"> seemed to be guiding me. The cat I hadn't seen before, but it seemed all so familiar. We were running towards the sunlight, as the sun came up the light grew brighter.</w:t>
-      </w:r>
-    </w:p>
-    <w:p>
-      <w:r>
-        <w:tab/>
-        <w:t xml:space="preserve">With the speed we were maintaining, I should've been pouring sweat and out of breath, but I wasn't. I was pushing forward with ease, gliding through the trees. I could hear birds singing their songs, enjoying their lives out in the wild. Some looking for a mate, others </w:t>
-      </w:r>
-      <w:r>
-        <w:t>enjoy</w:t>
-      </w:r>
-      <w:r>
-        <w:t xml:space="preserve"> the views somewhere between the tops of the trees and the clouds above.</w:t>
+        <w:t>I was running through a beautiful forest, lit up by the glow of a classic sunrise on the horizon. A pink cat running alongside me, almost following, but staying enough ahead at times seemed to be guiding me. The cat I hadn't seen before, but it seemed all so familiar. We were running towards the sunlight, as the sun came up the light grew brighter.</w:t>
+      </w:r>
+    </w:p>
+    <w:p>
+      <w:r>
+        <w:tab/>
+        <w:t>With the speed we were maintaining, I should've been pouring sweat and out of breath, but I wasn't. I was pushing forward with ease, gliding through the trees. I could hear birds singing their songs, enjoying their lives out in the wild. Some looking for a mate, others enjoy the views somewhere between the tops of the trees and the clouds above.</w:t>
       </w:r>
     </w:p>
     <w:p>
@@ -60,33 +53,7 @@
     <w:p>
       <w:r>
         <w:tab/>
-        <w:t xml:space="preserve">The light grew so intense that I could no longer see the trees in front of me, I couldn't see anything. As a matter of fact, I couldn't even hear the birds anymore. I rubbed my eyes and opened them to see an enormous, beautiful landscape. I was standing on the edge of a mountaintop, overseeing a lush valley </w:t>
-      </w:r>
-      <w:r>
-        <w:t>in between</w:t>
-      </w:r>
-      <w:r>
-        <w:t xml:space="preserve"> two other mountainous peaks. The sun was gone, but the ground was </w:t>
-      </w:r>
-      <w:r>
-        <w:t>well lit</w:t>
-      </w:r>
-      <w:r>
-        <w:t xml:space="preserve">. The night sky was out of this world, a telescope-perfect view of the stars above. The moon was twice </w:t>
-      </w:r>
-      <w:r>
-        <w:t>its</w:t>
-      </w:r>
-      <w:r>
-        <w:t xml:space="preserve"> regular size, glowing </w:t>
-      </w:r>
-      <w:proofErr w:type="gramStart"/>
-      <w:r>
-        <w:t>a yellowish</w:t>
-      </w:r>
-      <w:proofErr w:type="gramEnd"/>
-      <w:r>
-        <w:t xml:space="preserve"> white. The pink cat rubbed against my pant leg and purred.</w:t>
+        <w:t>The light grew so intense that I could no longer see the trees in front of me, I couldn't see anything. As a matter of fact, I couldn't even hear the birds anymore. I rubbed my eyes and opened them to see an enormous, beautiful landscape. I was standing on the edge of a mountaintop, overseeing a lush valley in between two other mountainous peaks. The sun was gone, but the ground was well lit. The night sky was out of this world, a telescope-perfect view of the stars above. The moon was twice its regular size, glowing a yellowish white. The pink cat rubbed against my pant leg and purred.</w:t>
       </w:r>
     </w:p>
     <w:p>
@@ -101,33 +68,13 @@
       <w:r>
         <w:lastRenderedPageBreak/>
         <w:tab/>
-        <w:t xml:space="preserve">I began my day by popping a nicotine pouch </w:t>
-      </w:r>
-      <w:proofErr w:type="gramStart"/>
-      <w:r>
-        <w:t>in</w:t>
-      </w:r>
-      <w:proofErr w:type="gramEnd"/>
-      <w:r>
-        <w:t xml:space="preserve"> my lip and grabbing my phone. I went to the bathroom to sit for half an hour doing nothing but doom-scrolling. I didn't have work for about 5 hours, so I had plenty of time. I'd get nothing done, the blue light from the screen would be the only thing that felt consistent. I had been stuck in a depressional cycle of doing nothing but work. I hardly ate, never slept well, and only had the energy to go to work and come back home. I would see my brother and dad quite often, they lived in the same apartment complex as </w:t>
-      </w:r>
-      <w:r>
-        <w:t>me</w:t>
-      </w:r>
-      <w:r>
-        <w:t>.</w:t>
-      </w:r>
-    </w:p>
-    <w:p>
-      <w:r>
-        <w:tab/>
-        <w:t xml:space="preserve">After completing my morning of nothing, I went to see my dad before going to work. There I'd get high, smoke a cigarette, and fill the last few moments before heading to work doing more of nothing. </w:t>
-      </w:r>
-      <w:r>
-        <w:t>I</w:t>
-      </w:r>
-      <w:r>
-        <w:t xml:space="preserve"> was doing hardly anything in my life besides work. As it came time to get ready for work, I got my knife bag and gave my dad a hug. </w:t>
+        <w:t>I began my day by popping a nicotine pouch in my lip and grabbing my phone. I went to the bathroom to sit for half an hour doing nothing but doom-scrolling. I didn't have work for about 5 hours, so I had plenty of time. I'd get nothing done, the blue light from the screen would be the only thing that felt consistent. I had been stuck in a depressional cycle of doing nothing but work. I hardly ate, never slept well, and only had the energy to go to work and come back home. I would see my brother and dad quite often, they lived in the same apartment complex as me.</w:t>
+      </w:r>
+    </w:p>
+    <w:p>
+      <w:r>
+        <w:tab/>
+        <w:t xml:space="preserve">After completing my morning of nothing, I went to see my dad before going to work. There I'd get high, smoke a cigarette, and fill the last few moments before heading to work doing more of nothing. I was doing hardly anything in my life besides work. As it came time to get ready for work, I got my knife bag and gave my dad a hug. </w:t>
       </w:r>
     </w:p>
     <w:p>
@@ -135,137 +82,29 @@
         <w:ind w:firstLine="720"/>
       </w:pPr>
       <w:r>
-        <w:t xml:space="preserve">The drive to work </w:t>
-      </w:r>
-      <w:proofErr w:type="gramStart"/>
-      <w:r>
-        <w:t>had</w:t>
-      </w:r>
-      <w:proofErr w:type="gramEnd"/>
-      <w:r>
-        <w:t xml:space="preserve"> become </w:t>
-      </w:r>
-      <w:proofErr w:type="gramStart"/>
-      <w:r>
-        <w:t>something of a</w:t>
-      </w:r>
-      <w:proofErr w:type="gramEnd"/>
-      <w:r>
-        <w:t xml:space="preserve"> </w:t>
-      </w:r>
-      <w:proofErr w:type="gramStart"/>
-      <w:r>
-        <w:t>bad thing</w:t>
-      </w:r>
-      <w:proofErr w:type="gramEnd"/>
-      <w:r>
-        <w:t xml:space="preserve"> for me. I would always head out kind of zoned out, not because I was high, because I was **always** high, but just being alone in my car for 30 minutes was becoming a time for me to really think too deeply about things. Instead of listening to music, I listened to my thoughts. I sometimes cried from the time I pulled out of the parking lot until I got to work. On several </w:t>
-      </w:r>
-      <w:proofErr w:type="gramStart"/>
-      <w:r>
-        <w:t>occasion</w:t>
-      </w:r>
-      <w:proofErr w:type="gramEnd"/>
-      <w:r>
-        <w:t>, I cried during work as well. Everyone there knew I was going through it, no one was out of that loop.</w:t>
-      </w:r>
-    </w:p>
-    <w:p>
-      <w:r>
-        <w:tab/>
-        <w:t xml:space="preserve">I got a job as a chef somewhere I would normally be over the moon to be a part of. Don't get me wrong, the place is amazing, the people are fantastic, the food is incredible, but depression has a way of twisting you in so many ways it's hard to see what's right in front of you, and even if you do see </w:t>
-      </w:r>
-      <w:proofErr w:type="gramStart"/>
-      <w:r>
-        <w:t>it</w:t>
-      </w:r>
-      <w:proofErr w:type="gramEnd"/>
-      <w:r>
-        <w:t xml:space="preserve"> you may not process it for months. Working there was intense at times, which was great for me. We were doing on average 180-200 covers a night on reservations, 75+ at the bar, and additional walk-ins and to-go orders. Continuously pushing for higher quality food for our customers, we would </w:t>
-      </w:r>
-      <w:proofErr w:type="gramStart"/>
-      <w:r>
-        <w:t>be in the</w:t>
-      </w:r>
-      <w:proofErr w:type="gramEnd"/>
-      <w:r>
-        <w:t xml:space="preserve"> running for a Michelin Star in the next year, so it's a very surgical, high-stakes environment.</w:t>
-      </w:r>
-    </w:p>
-    <w:p>
-      <w:r>
-        <w:tab/>
-      </w:r>
-      <w:proofErr w:type="gramStart"/>
-      <w:r>
-        <w:t>This night</w:t>
-      </w:r>
-      <w:proofErr w:type="gramEnd"/>
-      <w:r>
-        <w:t xml:space="preserve">, I got lucky enough to get out of work on time to see my dad and brother both awake before I headed to my place for the night. "Hello! Jerry!" My brother hollered as I walked </w:t>
-      </w:r>
-      <w:proofErr w:type="gramStart"/>
-      <w:r>
-        <w:t>in</w:t>
-      </w:r>
-      <w:proofErr w:type="gramEnd"/>
-      <w:r>
-        <w:t xml:space="preserve"> their door. "Jerry!" I could hear my dad but couldn't see him. He was probably on the balcony smoking a cigar. "Jerries! Hello!" I hollered back. It was a joke we would say often when I showed up, from the show *Seinfeld*, which we watched regularly. I met my dad on the balcony and my brother followed. We talked about our recent </w:t>
-      </w:r>
-      <w:proofErr w:type="gramStart"/>
-      <w:r>
-        <w:t>work-days</w:t>
-      </w:r>
-      <w:proofErr w:type="gramEnd"/>
-      <w:r>
-        <w:t xml:space="preserve">, games we </w:t>
-      </w:r>
-      <w:proofErr w:type="gramStart"/>
-      <w:r>
-        <w:t>had played</w:t>
-      </w:r>
-      <w:proofErr w:type="gramEnd"/>
-      <w:r>
-        <w:t xml:space="preserve"> recently, things we </w:t>
-      </w:r>
-      <w:proofErr w:type="gramStart"/>
-      <w:r>
-        <w:t>had watched</w:t>
-      </w:r>
-      <w:proofErr w:type="gramEnd"/>
-      <w:r>
-        <w:t xml:space="preserve">. My brother brought up how beautiful it was on a hike we went on last year. "It was amazing, the very top was just crazy beautiful. You could see halfway across the whole city. Imagine being there at night, all the city lights." He was right, that would be awesome. I proposed we go see it sometime, knowing we would </w:t>
-      </w:r>
-      <w:proofErr w:type="gramStart"/>
+        <w:t>The drive to work had become something of a bad thing for me. I would always head out kind of zoned out, not because I was high, because I was **always** high, but just being alone in my car for 30 minutes was becoming a time for me to really think too deeply about things. Instead of listening to music, I listened to my thoughts. I sometimes cried from the time I pulled out of the parking lot until I got to work. On several occasion, I cried during work as well. Everyone there knew I was going through it, no one was out of that loop.</w:t>
+      </w:r>
+    </w:p>
+    <w:p>
+      <w:r>
+        <w:tab/>
+        <w:t>I got a job as a chef somewhere I would normally be over the moon to be a part of. Don't get me wrong, the place is amazing, the people are fantastic, the food is incredible, but depression has a way of twisting you in so many ways it's hard to see what's right in front of you, and even if you do see it you may not process it for months. Working there was intense at times, which was great for me. We were doing on average 180-200 covers a night on reservations, 75+ at the bar, and additional walk-ins and to-go orders. Continuously pushing for higher quality food for our customers, we would be in the running for a Michelin Star in the next year, so it's a very surgical, high-stakes environment.</w:t>
+      </w:r>
+    </w:p>
+    <w:p>
+      <w:r>
+        <w:tab/>
+        <w:t xml:space="preserve">This night, I got lucky enough to get out of work on time to see my dad and brother both awake before I headed to my place for the night. "Hello! Jerry!" My brother hollered as I walked in their door. "Jerry!" I could hear my dad but couldn't see him. He was probably on the balcony smoking a cigar. "Jerries! Hello!" I hollered back. It was a joke we would say often when I showed up, from the show *Seinfeld*, which we watched regularly. I met my dad on the balcony and my brother followed. We talked about our recent work-days, games we had played recently, things we had watched. My brother brought up how beautiful it was on a hike we went on last year. "It was amazing, the very top was just crazy beautiful. You could see halfway across the whole city. Imagine being there at night, all the city lights." He was right, that would be awesome. I proposed we go see it sometime, knowing we would </w:t>
+      </w:r>
       <w:r>
         <w:lastRenderedPageBreak/>
-        <w:t>absolutely not</w:t>
-      </w:r>
-      <w:proofErr w:type="gramEnd"/>
-      <w:r>
-        <w:t xml:space="preserve"> do that. We made "plans" often but never put forth the effort to make anything happen. It was my depression, maybe he was depressed too, but we just did not do anything.</w:t>
-      </w:r>
-    </w:p>
-    <w:p>
-      <w:r>
-        <w:tab/>
-        <w:t xml:space="preserve">It was another cold night. The weather had been interesting lately, it was the middle of December in Colorado, it should've been much colder all day every day, but highs were in the upper 50's to </w:t>
-      </w:r>
-      <w:proofErr w:type="spellStart"/>
-      <w:r>
-        <w:t>mid 60</w:t>
-      </w:r>
-      <w:proofErr w:type="spellEnd"/>
-      <w:r>
-        <w:t xml:space="preserve">'s believe it or not. As a matter of fact, later that year on Christmas it was a high of 65! I still decided to leave my car over at their place, since it was only about 2 minutes of a walk to get to mine. I got home and unwound. That would mean just taking my jacket off and taking a shot or two, hitting the bong, popping a lip pillow. Half of these nights I would fall asleep with one in my lip, </w:t>
-      </w:r>
-      <w:proofErr w:type="gramStart"/>
-      <w:r>
-        <w:t>but this night</w:t>
-      </w:r>
-      <w:proofErr w:type="gramEnd"/>
-      <w:r>
-        <w:t xml:space="preserve"> I didn't. The room was filled with bong smoke that was slowly fading away. My eyelids grew heavier, and as the smoke faded away, as did my consciousness.</w:t>
+        <w:t>absolutely not do that. We made "plans" often but never put forth the effort to make anything happen. It was my depression, maybe he was depressed too, but we just did not do anything.</w:t>
+      </w:r>
+    </w:p>
+    <w:p>
+      <w:r>
+        <w:tab/>
+        <w:t>It was another cold night. The weather had been interesting lately, it was the middle of December in Colorado, it should've been much colder all day every day, but highs were in the upper 50's to mid 60's believe it or not. As a matter of fact, later that year on Christmas it was a high of 65! I still decided to leave my car over at their place, since it was only about 2 minutes of a walk to get to mine. I got home and unwound. That would mean just taking my jacket off and taking a shot or two, hitting the bong, popping a lip pillow. Half of these nights I would fall asleep with one in my lip, but this night I didn't. The room was filled with bong smoke that was slowly fading away. My eyelids grew heavier, and as the smoke faded away, as did my consciousness.</w:t>
       </w:r>
     </w:p>
     <w:p/>
@@ -279,61 +118,13 @@
     <w:p>
       <w:r>
         <w:tab/>
-        <w:t xml:space="preserve">I was on the hilltop, the one my brother mentioned. I turned around and the trees we just came out of were gone. It was </w:t>
-      </w:r>
-      <w:proofErr w:type="gramStart"/>
-      <w:r>
-        <w:t>night time</w:t>
-      </w:r>
-      <w:proofErr w:type="gramEnd"/>
-      <w:r>
-        <w:t xml:space="preserve"> but warm, as if the sun was directly overhead. The stars were shining brighter than I've ever witnessed. I saw several shooting stars, right then I noticed the smell in the air. It smelled like my old home, kids running around, I could smell my dogs, not a bad </w:t>
-      </w:r>
-      <w:proofErr w:type="gramStart"/>
-      <w:r>
-        <w:t>smell</w:t>
-      </w:r>
-      <w:proofErr w:type="gramEnd"/>
-      <w:r>
-        <w:t xml:space="preserve"> just a dog smell. I knew they weren't </w:t>
-      </w:r>
-      <w:proofErr w:type="gramStart"/>
-      <w:r>
-        <w:t>there</w:t>
-      </w:r>
-      <w:proofErr w:type="gramEnd"/>
-      <w:r>
-        <w:t xml:space="preserve"> and it didn't make me sad, I enjoyed every bit of it. </w:t>
-      </w:r>
-    </w:p>
-    <w:p>
-      <w:r>
-        <w:tab/>
-        <w:t xml:space="preserve">I looked down across the </w:t>
-      </w:r>
-      <w:proofErr w:type="gramStart"/>
-      <w:r>
-        <w:t>city,</w:t>
-      </w:r>
-      <w:proofErr w:type="gramEnd"/>
-      <w:r>
-        <w:t xml:space="preserve"> all the lights made a beautifully designed artwork. There was a faint glow above, below, and on both sides of the main part of the city, where the lights were </w:t>
-      </w:r>
-      <w:proofErr w:type="gramStart"/>
-      <w:r>
-        <w:t>more intense and close</w:t>
-      </w:r>
-      <w:proofErr w:type="gramEnd"/>
-      <w:r>
-        <w:t xml:space="preserve"> together. The lights were glowing so intensely there, they almost had a sort of heartbeat, I could see it. I was staring closely at the </w:t>
-      </w:r>
-      <w:proofErr w:type="gramStart"/>
-      <w:r>
-        <w:t>lights,</w:t>
-      </w:r>
-      <w:proofErr w:type="gramEnd"/>
-      <w:r>
-        <w:t xml:space="preserve"> I could feel the beating. It felt like it was my own heartbeat on display in the whole city. </w:t>
+        <w:t xml:space="preserve">I was on the hilltop, the one my brother mentioned. I turned around and the trees we just came out of were gone. It was night time but warm, as if the sun was directly overhead. The stars were shining brighter than I've ever witnessed. I saw several shooting stars, right then I noticed the smell in the air. It smelled like my old home, kids running around, I could smell my dogs, not a bad smell just a dog smell. I knew they weren't there and it didn't make me sad, I enjoyed every bit of it. </w:t>
+      </w:r>
+    </w:p>
+    <w:p>
+      <w:r>
+        <w:tab/>
+        <w:t xml:space="preserve">I looked down across the city, all the lights made a beautifully designed artwork. There was a faint glow above, below, and on both sides of the main part of the city, where the lights were more intense and close together. The lights were glowing so intensely there, they almost had a sort of heartbeat, I could see it. I was staring closely at the lights, I could feel the beating. It felt like it was my own heartbeat on display in the whole city. </w:t>
       </w:r>
     </w:p>
     <w:p>
@@ -349,23 +140,7 @@
     <w:p>
       <w:r>
         <w:tab/>
-        <w:t xml:space="preserve">That was it. I woke up in </w:t>
-      </w:r>
-      <w:proofErr w:type="gramStart"/>
-      <w:r>
-        <w:t>a sweat</w:t>
-      </w:r>
-      <w:proofErr w:type="gramEnd"/>
-      <w:r>
-        <w:t xml:space="preserve">, got up and went to the bathroom. I washed my face and thought about the dream. Like most dreams, I only </w:t>
-      </w:r>
-      <w:proofErr w:type="gramStart"/>
-      <w:r>
-        <w:t>remembered</w:t>
-      </w:r>
-      <w:proofErr w:type="gramEnd"/>
-      <w:r>
-        <w:t xml:space="preserve"> parts of it, but this time I could remember most of it, with only a couple of hazy parts.</w:t>
+        <w:t>That was it. I woke up in a sweat, got up and went to the bathroom. I washed my face and thought about the dream. Like most dreams, I only remembered parts of it, but this time I could remember most of it, with only a couple of hazy parts.</w:t>
       </w:r>
     </w:p>
     <w:p/>
@@ -373,89 +148,25 @@
     <w:p>
       <w:r>
         <w:tab/>
-        <w:t xml:space="preserve">As the next couple of months went by, I would have more dreams of </w:t>
-      </w:r>
-      <w:proofErr w:type="gramStart"/>
-      <w:r>
-        <w:t>the Pink</w:t>
-      </w:r>
-      <w:proofErr w:type="gramEnd"/>
-      <w:r>
-        <w:t xml:space="preserve"> Cat. She would appear in seemingly random parts of my dream, sometimes just for a moment and then gone. On one </w:t>
-      </w:r>
-      <w:proofErr w:type="gramStart"/>
-      <w:r>
-        <w:t>particular night</w:t>
-      </w:r>
-      <w:proofErr w:type="gramEnd"/>
-      <w:r>
-        <w:t xml:space="preserve">, I </w:t>
-      </w:r>
-      <w:proofErr w:type="gramStart"/>
-      <w:r>
-        <w:t>dreamed</w:t>
-      </w:r>
-      <w:proofErr w:type="gramEnd"/>
-      <w:r>
-        <w:t xml:space="preserve"> a wonderful dream, in which I was back in time a couple of years. Me and the family were all together out in the yard playing and laughing, we had two dogs, whom did not like cats. However, the Pink Cat rolled right on through the yard and the dogs didn't even seem to notice. She walked by me, rubbed against my leg and looked at me, dead in the eyes, let out a gentle purr and walked out of the whole dream.</w:t>
-      </w:r>
-    </w:p>
-    <w:p>
-      <w:r>
-        <w:tab/>
-        <w:t xml:space="preserve">I found this comforting, confusing and fascinating. I never really liked cats until I had my daughter, and she absolutely loved little kitties. We had gotten her several little kitten toys and plushies, they were all over the place. I kept thinking about the cat for a long </w:t>
-      </w:r>
-      <w:proofErr w:type="gramStart"/>
-      <w:r>
-        <w:t>while, and</w:t>
-      </w:r>
-      <w:proofErr w:type="gramEnd"/>
-      <w:r>
-        <w:t xml:space="preserve"> thought maybe that's why it kept appearing in my dreams. </w:t>
-      </w:r>
-    </w:p>
-    <w:p>
-      <w:r>
-        <w:tab/>
-        <w:t xml:space="preserve">These months were nice for me, with Thanksgiving and Christmas, with New Years around the corner </w:t>
-      </w:r>
-      <w:proofErr w:type="gramStart"/>
-      <w:r>
-        <w:t>meant</w:t>
-      </w:r>
-      <w:proofErr w:type="gramEnd"/>
-      <w:r>
-        <w:t xml:space="preserve"> plenty of reservations, events, features on the menu and generally just a ton of work coming up. Working some of my days off, coming in early and staying later. Paychecks would look nice, </w:t>
-      </w:r>
-      <w:proofErr w:type="gramStart"/>
-      <w:r>
-        <w:t>back</w:t>
-      </w:r>
-      <w:proofErr w:type="gramEnd"/>
-      <w:r>
-        <w:t xml:space="preserve"> would be sore. Perfect for someone always in their own head.</w:t>
-      </w:r>
-    </w:p>
-    <w:p>
-      <w:r>
-        <w:tab/>
-        <w:t xml:space="preserve">Most days during the week of Thanksgiving, the week of Christmas and through the week of New Years were the kind of days that become a blur, because each day is continuously jam-packed busy from start to finish. This would be perfect, as the holidays have </w:t>
-      </w:r>
-      <w:proofErr w:type="gramStart"/>
-      <w:r>
-        <w:t>been had become</w:t>
-      </w:r>
-      <w:proofErr w:type="gramEnd"/>
-      <w:r>
-        <w:t xml:space="preserve"> a very emotional time for me. Coming in to start my </w:t>
-      </w:r>
-      <w:proofErr w:type="gramStart"/>
-      <w:r>
-        <w:t>work-day</w:t>
-      </w:r>
-      <w:proofErr w:type="gramEnd"/>
-      <w:r>
-        <w:t xml:space="preserve"> with a large list of prep every day, getting large tables sat immediately or just before opening.</w:t>
+        <w:t>As the next couple of months went by, I would have more dreams of the Pink Cat. She would appear in seemingly random parts of my dream, sometimes just for a moment and then gone. On one particular night, I dreamed a wonderful dream, in which I was back in time a couple of years. Me and the family were all together out in the yard playing and laughing, we had two dogs, whom did not like cats. However, the Pink Cat rolled right on through the yard and the dogs didn't even seem to notice. She walked by me, rubbed against my leg and looked at me, dead in the eyes, let out a gentle purr and walked out of the whole dream.</w:t>
+      </w:r>
+    </w:p>
+    <w:p>
+      <w:r>
+        <w:tab/>
+        <w:t xml:space="preserve">I found this comforting, confusing and fascinating. I never really liked cats until I had my daughter, and she absolutely loved little kitties. We had gotten her several little kitten toys and plushies, they were all over the place. I kept thinking about the cat for a long while, and thought maybe that's why it kept appearing in my dreams. </w:t>
+      </w:r>
+    </w:p>
+    <w:p>
+      <w:r>
+        <w:tab/>
+        <w:t>These months were nice for me, with Thanksgiving and Christmas, with New Years around the corner meant plenty of reservations, events, features on the menu and generally just a ton of work coming up. Working some of my days off, coming in early and staying later. Paychecks would look nice, back would be sore. Perfect for someone always in their own head.</w:t>
+      </w:r>
+    </w:p>
+    <w:p>
+      <w:r>
+        <w:tab/>
+        <w:t>Most days during the week of Thanksgiving, the week of Christmas and through the week of New Years were the kind of days that become a blur, because each day is continuously jam-packed busy from start to finish. This would be perfect, as the holidays have been had become a very emotional time for me. Coming in to start my work-day with a large list of prep every day, getting large tables sat immediately or just before opening.</w:t>
       </w:r>
     </w:p>
     <w:p>
@@ -468,63 +179,7 @@
     <w:p>
       <w:r>
         <w:tab/>
-        <w:t xml:space="preserve">"Hey man, a few of us are going to Jay's for a drink after we get off, you </w:t>
-      </w:r>
-      <w:proofErr w:type="spellStart"/>
-      <w:r>
-        <w:t>wanna</w:t>
-      </w:r>
-      <w:proofErr w:type="spellEnd"/>
-      <w:r>
-        <w:t xml:space="preserve"> go?" James asked. "I'm actually busy tonight, going to hang out with my brother. Thanks, though!" I responded, knowing damn well I had zero plans that night. These outings haven't always been for me, every now and then, maybe. I finished my closing duties, helped everyone else out, and got out of there. I </w:t>
-      </w:r>
-      <w:proofErr w:type="gramStart"/>
-      <w:r>
-        <w:t>felt an uneasiness</w:t>
-      </w:r>
-      <w:proofErr w:type="gramEnd"/>
-      <w:r>
-        <w:t xml:space="preserve"> on this night. I had a serious void in my heart, something big in my life was missing and it would never be back. Some days were </w:t>
-      </w:r>
-      <w:proofErr w:type="gramStart"/>
-      <w:r>
-        <w:t>a hair</w:t>
-      </w:r>
-      <w:proofErr w:type="gramEnd"/>
-      <w:r>
-        <w:t xml:space="preserve"> easier than others, but all difficult. Tonight was one of those nights </w:t>
-      </w:r>
-      <w:proofErr w:type="gramStart"/>
-      <w:r>
-        <w:t>that</w:t>
-      </w:r>
-      <w:proofErr w:type="gramEnd"/>
-      <w:r>
-        <w:t xml:space="preserve"> </w:t>
-      </w:r>
-      <w:proofErr w:type="gramStart"/>
-      <w:r>
-        <w:t>all of</w:t>
-      </w:r>
-      <w:proofErr w:type="gramEnd"/>
-      <w:r>
-        <w:t xml:space="preserve"> the difficult emotions involved come creeping up and become overwhelming. Work was where I could stay focused on something enough to get out of my own head.  The guys went out to their good times and </w:t>
-      </w:r>
-      <w:proofErr w:type="gramStart"/>
-      <w:r>
-        <w:t>drinking</w:t>
-      </w:r>
-      <w:proofErr w:type="gramEnd"/>
-      <w:r>
-        <w:t xml:space="preserve">, and I went home </w:t>
-      </w:r>
-      <w:proofErr w:type="gramStart"/>
-      <w:r>
-        <w:t>to</w:t>
-      </w:r>
-      <w:proofErr w:type="gramEnd"/>
-      <w:r>
-        <w:t xml:space="preserve"> my weed and solitude.</w:t>
+        <w:t>"Hey man, a few of us are going to Jay's for a drink after we get off, you wanna go?" James asked. "I'm actually busy tonight, going to hang out with my brother. Thanks, though!" I responded, knowing damn well I had zero plans that night. These outings haven't always been for me, every now and then, maybe. I finished my closing duties, helped everyone else out, and got out of there. I felt an uneasiness on this night. I had a serious void in my heart, something big in my life was missing and it would never be back. Some days were a hair easier than others, but all difficult. Tonight was one of those nights that all of the difficult emotions involved come creeping up and become overwhelming. Work was where I could stay focused on something enough to get out of my own head.  The guys went out to their good times and drinking, and I went home to my weed and solitude.</w:t>
       </w:r>
     </w:p>
     <w:p/>
@@ -566,23 +221,7 @@
     <w:p>
       <w:r>
         <w:tab/>
-        <w:t xml:space="preserve">"We spent some time together, just not enough." I didn't know what to say. I stood there, frozen in </w:t>
-      </w:r>
-      <w:proofErr w:type="gramStart"/>
-      <w:r>
-        <w:t>dream-time</w:t>
-      </w:r>
-      <w:proofErr w:type="gramEnd"/>
-      <w:r>
-        <w:t xml:space="preserve">. "Are you real?" That's all I could think </w:t>
-      </w:r>
-      <w:proofErr w:type="gramStart"/>
-      <w:r>
-        <w:t>to ask</w:t>
-      </w:r>
-      <w:proofErr w:type="gramEnd"/>
-      <w:r>
-        <w:t xml:space="preserve">. This didn't feel like a dream, I felt alive, real, I felt the presence of this person next to me. </w:t>
+        <w:t xml:space="preserve">"We spent some time together, just not enough." I didn't know what to say. I stood there, frozen in dream-time. "Are you real?" That's all I could think to ask. This didn't feel like a dream, I felt alive, real, I felt the presence of this person next to me. </w:t>
       </w:r>
     </w:p>
     <w:p>
@@ -600,15 +239,7 @@
     <w:p>
       <w:r>
         <w:tab/>
-        <w:t xml:space="preserve">"Daddy, you need to open the door." She </w:t>
-      </w:r>
-      <w:proofErr w:type="gramStart"/>
-      <w:r>
-        <w:t>said</w:t>
-      </w:r>
-      <w:proofErr w:type="gramEnd"/>
-      <w:r>
-        <w:t>.</w:t>
+        <w:t>"Daddy, you need to open the door." She said.</w:t>
       </w:r>
     </w:p>
     <w:p>
@@ -620,29 +251,13 @@
     <w:p>
       <w:r>
         <w:tab/>
-        <w:t xml:space="preserve">This wasn't just a little girl in my dreams, this was my sweet little girl, my sweet Ivy Lyne. Gone too soon, she's been gone over a </w:t>
-      </w:r>
-      <w:proofErr w:type="gramStart"/>
-      <w:r>
-        <w:t>year</w:t>
-      </w:r>
-      <w:proofErr w:type="gramEnd"/>
-      <w:r>
-        <w:t xml:space="preserve"> and life would never be the same. I was indeed in a dark place, struggling just to survive day-to-day. And even after death, my little girl was looking out for me.</w:t>
-      </w:r>
-    </w:p>
-    <w:p>
-      <w:r>
-        <w:tab/>
-        <w:t xml:space="preserve">"Door?" </w:t>
-      </w:r>
-      <w:proofErr w:type="gramStart"/>
-      <w:r>
-        <w:t>Was</w:t>
-      </w:r>
-      <w:proofErr w:type="gramEnd"/>
-      <w:r>
-        <w:t xml:space="preserve"> all I could say. I was in shock, realizing who I was speaking with. I blinked and a door appeared in front of me, glowing with an aura I'd never felt before. </w:t>
+        <w:t>This wasn't just a little girl in my dreams, this was my sweet little girl, my sweet Ivy Lyne. Gone too soon, she's been gone over a year and life would never be the same. I was indeed in a dark place, struggling just to survive day-to-day. And even after death, my little girl was looking out for me.</w:t>
+      </w:r>
+    </w:p>
+    <w:p>
+      <w:r>
+        <w:tab/>
+        <w:t xml:space="preserve">"Door?" Was all I could say. I was in shock, realizing who I was speaking with. I blinked and a door appeared in front of me, glowing with an aura I'd never felt before. </w:t>
       </w:r>
     </w:p>
     <w:p>
@@ -654,17 +269,7 @@
     <w:p>
       <w:r>
         <w:tab/>
-        <w:t xml:space="preserve">As I pulled the door open, I felt the weight of the world come up and off my shoulders, relief in </w:t>
-      </w:r>
-      <w:proofErr w:type="spellStart"/>
-      <w:proofErr w:type="gramStart"/>
-      <w:r>
-        <w:t>it's</w:t>
-      </w:r>
-      <w:proofErr w:type="spellEnd"/>
-      <w:proofErr w:type="gramEnd"/>
-      <w:r>
-        <w:t xml:space="preserve"> finest form.</w:t>
+        <w:t>As I pulled the door open, I felt the weight of the world come up and off my shoulders, relief in it's finest form.</w:t>
       </w:r>
     </w:p>
     <w:p/>
@@ -672,15 +277,7 @@
     <w:p>
       <w:r>
         <w:tab/>
-        <w:t xml:space="preserve">My eyes opened, I felt different. New. I </w:t>
-      </w:r>
-      <w:proofErr w:type="gramStart"/>
-      <w:r>
-        <w:t>remembered</w:t>
-      </w:r>
-      <w:proofErr w:type="gramEnd"/>
-      <w:r>
-        <w:t xml:space="preserve"> every bit of this dream, every second. I could feel her with me. I got up that day with purpose.</w:t>
+        <w:t>My eyes opened, I felt different. New. I remembered every bit of this dream, every second. I could feel her with me. I got up that day with purpose.</w:t>
       </w:r>
     </w:p>
     <w:sectPr>

</xml_diff>